<commit_message>
feat: API download for 08 completed
</commit_message>
<xml_diff>
--- a/src/lib/formToDocx/docTemplate/23-Thesis-Examination-Assessment Form.docx
+++ b/src/lib/formToDocx/docTemplate/23-Thesis-Examination-Assessment Form.docx
@@ -661,21 +661,12 @@
         </w:rPr>
         <w:t>{</w:t>
       </w:r>
-      <w:proofErr w:type="spellStart"/>
-      <w:r>
-        <w:rPr>
-          <w:rFonts w:ascii="TH SarabunPSK" w:hAnsi="TH SarabunPSK" w:cs="TH SarabunPSK"/>
-          <w:u w:val="dotted"/>
-        </w:rPr>
-        <w:t>studentName</w:t>
-      </w:r>
-      <w:proofErr w:type="spellEnd"/>
-      <w:r>
-        <w:rPr>
-          <w:rFonts w:ascii="TH SarabunPSK" w:hAnsi="TH SarabunPSK" w:cs="TH SarabunPSK"/>
-          <w:u w:val="dotted"/>
-        </w:rPr>
-        <w:t xml:space="preserve"> </w:t>
+      <w:r>
+        <w:rPr>
+          <w:rFonts w:ascii="TH SarabunPSK" w:hAnsi="TH SarabunPSK" w:cs="TH SarabunPSK"/>
+          <w:u w:val="dotted"/>
+        </w:rPr>
+        <w:t xml:space="preserve">studentName </w:t>
       </w:r>
       <w:r>
         <w:rPr>
@@ -757,7 +748,6 @@
         </w:rPr>
         <w:t>{</w:t>
       </w:r>
-      <w:proofErr w:type="spellStart"/>
       <w:r>
         <w:rPr>
           <w:rFonts w:ascii="TH SarabunPSK" w:hAnsi="TH SarabunPSK" w:cs="TH SarabunPSK"/>
@@ -765,7 +755,6 @@
         </w:rPr>
         <w:t>studentId</w:t>
       </w:r>
-      <w:proofErr w:type="spellEnd"/>
       <w:r>
         <w:rPr>
           <w:rFonts w:ascii="TH SarabunPSK" w:hAnsi="TH SarabunPSK" w:cs="TH SarabunPSK"/>
@@ -847,7 +836,6 @@
         </w:rPr>
         <w:t xml:space="preserve"> {</w:t>
       </w:r>
-      <w:proofErr w:type="spellStart"/>
       <w:r>
         <w:rPr>
           <w:rFonts w:ascii="TH SarabunPSK" w:hAnsi="TH SarabunPSK" w:cs="TH SarabunPSK"/>
@@ -862,7 +850,6 @@
         </w:rPr>
         <w:t>Email</w:t>
       </w:r>
-      <w:proofErr w:type="spellEnd"/>
       <w:r>
         <w:rPr>
           <w:rFonts w:ascii="TH SarabunPSK" w:hAnsi="TH SarabunPSK" w:cs="TH SarabunPSK"/>
@@ -974,7 +961,6 @@
         </w:rPr>
         <w:t>{</w:t>
       </w:r>
-      <w:proofErr w:type="spellStart"/>
       <w:r>
         <w:rPr>
           <w:rFonts w:ascii="TH SarabunPSK" w:hAnsi="TH SarabunPSK" w:cs="TH SarabunPSK"/>
@@ -988,9 +974,71 @@
           <w:u w:val="dotted"/>
           <w:lang w:bidi="th-TH"/>
         </w:rPr>
-        <w:t>Telephone</w:t>
-      </w:r>
-      <w:proofErr w:type="spellEnd"/>
+        <w:t>Telephone}</w:t>
+      </w:r>
+      <w:r>
+        <w:rPr>
+          <w:rFonts w:ascii="TH SarabunPSK" w:hAnsi="TH SarabunPSK" w:cs="TH SarabunPSK" w:hint="cs"/>
+          <w:u w:val="dotted"/>
+          <w:cs/>
+          <w:lang w:bidi="th-TH"/>
+        </w:rPr>
+        <w:t xml:space="preserve"> </w:t>
+      </w:r>
+      <w:r>
+        <w:rPr>
+          <w:rFonts w:ascii="TH SarabunPSK" w:hAnsi="TH SarabunPSK" w:cs="TH SarabunPSK"/>
+          <w:u w:val="dotted"/>
+          <w:cs/>
+          <w:lang w:bidi="th-TH"/>
+        </w:rPr>
+        <w:t xml:space="preserve">  </w:t>
+      </w:r>
+      <w:r>
+        <w:rPr>
+          <w:rFonts w:ascii="TH SarabunPSK" w:hAnsi="TH SarabunPSK" w:cs="TH SarabunPSK"/>
+          <w:cs/>
+          <w:lang w:bidi="th-TH"/>
+        </w:rPr>
+        <w:t xml:space="preserve"> </w:t>
+      </w:r>
+      <w:r>
+        <w:rPr>
+          <w:rFonts w:ascii="TH SarabunPSK" w:hAnsi="TH SarabunPSK" w:cs="TH SarabunPSK"/>
+          <w:cs/>
+          <w:lang w:bidi="th-TH"/>
+        </w:rPr>
+        <w:t>สาขาวิชา</w:t>
+      </w:r>
+      <w:r>
+        <w:rPr>
+          <w:rFonts w:ascii="TH SarabunPSK" w:hAnsi="TH SarabunPSK" w:cs="TH SarabunPSK" w:hint="cs"/>
+          <w:cs/>
+          <w:lang w:bidi="th-TH"/>
+        </w:rPr>
+        <w:t>/</w:t>
+      </w:r>
+      <w:r>
+        <w:rPr>
+          <w:rFonts w:ascii="TH SarabunPSK" w:hAnsi="TH SarabunPSK" w:cs="TH SarabunPSK"/>
+        </w:rPr>
+        <w:t>School of</w:t>
+      </w:r>
+      <w:r>
+        <w:rPr>
+          <w:rFonts w:ascii="TH SarabunPSK" w:hAnsi="TH SarabunPSK" w:cs="TH SarabunPSK"/>
+          <w:u w:val="dotted"/>
+          <w:lang w:bidi="th-TH"/>
+        </w:rPr>
+        <w:t xml:space="preserve">     {</w:t>
+      </w:r>
+      <w:r>
+        <w:rPr>
+          <w:rFonts w:ascii="TH SarabunPSK" w:hAnsi="TH SarabunPSK" w:cs="TH SarabunPSK"/>
+          <w:u w:val="dotted"/>
+        </w:rPr>
+        <w:t>studentSchool</w:t>
+      </w:r>
       <w:r>
         <w:rPr>
           <w:rFonts w:ascii="TH SarabunPSK" w:hAnsi="TH SarabunPSK" w:cs="TH SarabunPSK"/>
@@ -1001,25 +1049,41 @@
       </w:r>
       <w:r>
         <w:rPr>
+          <w:rFonts w:ascii="TH SarabunPSK" w:hAnsi="TH SarabunPSK" w:cs="TH SarabunPSK"/>
+          <w:u w:val="dotted"/>
+          <w:lang w:bidi="th-TH"/>
+        </w:rPr>
+        <w:tab/>
+      </w:r>
+      <w:r>
+        <w:rPr>
           <w:rFonts w:ascii="TH SarabunPSK" w:hAnsi="TH SarabunPSK" w:cs="TH SarabunPSK" w:hint="cs"/>
           <w:u w:val="dotted"/>
           <w:cs/>
           <w:lang w:bidi="th-TH"/>
         </w:rPr>
+        <w:t xml:space="preserve">                    </w:t>
+      </w:r>
+      <w:r>
+        <w:rPr>
+          <w:rFonts w:ascii="TH SarabunPSK" w:hAnsi="TH SarabunPSK" w:cs="TH SarabunPSK" w:hint="cs"/>
+          <w:cs/>
+          <w:lang w:bidi="th-TH"/>
+        </w:rPr>
         <w:t xml:space="preserve"> </w:t>
       </w:r>
       <w:r>
         <w:rPr>
-          <w:rFonts w:ascii="TH SarabunPSK" w:hAnsi="TH SarabunPSK" w:cs="TH SarabunPSK"/>
-          <w:u w:val="dotted"/>
-          <w:cs/>
-          <w:lang w:bidi="th-TH"/>
-        </w:rPr>
-        <w:t xml:space="preserve">  </w:t>
-      </w:r>
-      <w:r>
-        <w:rPr>
-          <w:rFonts w:ascii="TH SarabunPSK" w:hAnsi="TH SarabunPSK" w:cs="TH SarabunPSK"/>
+          <w:rFonts w:ascii="TH SarabunPSK" w:hAnsi="TH SarabunPSK" w:cs="TH SarabunPSK" w:hint="cs"/>
+          <w:u w:val="dotted"/>
+          <w:cs/>
+          <w:lang w:bidi="th-TH"/>
+        </w:rPr>
+        <w:t xml:space="preserve">                                                     </w:t>
+      </w:r>
+      <w:r>
+        <w:rPr>
+          <w:rFonts w:ascii="TH SarabunPSK" w:hAnsi="TH SarabunPSK" w:cs="TH SarabunPSK" w:hint="cs"/>
           <w:cs/>
           <w:lang w:bidi="th-TH"/>
         </w:rPr>
@@ -1027,107 +1091,34 @@
       </w:r>
       <w:r>
         <w:rPr>
-          <w:rFonts w:ascii="TH SarabunPSK" w:hAnsi="TH SarabunPSK" w:cs="TH SarabunPSK"/>
-          <w:cs/>
-          <w:lang w:bidi="th-TH"/>
-        </w:rPr>
-        <w:t>สาขาวิชา</w:t>
-      </w:r>
-      <w:r>
-        <w:rPr>
-          <w:rFonts w:ascii="TH SarabunPSK" w:hAnsi="TH SarabunPSK" w:cs="TH SarabunPSK" w:hint="cs"/>
-          <w:cs/>
-          <w:lang w:bidi="th-TH"/>
-        </w:rPr>
-        <w:t>/</w:t>
-      </w:r>
-      <w:r>
-        <w:rPr>
-          <w:rFonts w:ascii="TH SarabunPSK" w:hAnsi="TH SarabunPSK" w:cs="TH SarabunPSK"/>
-        </w:rPr>
-        <w:t>School of</w:t>
-      </w:r>
-      <w:r>
-        <w:rPr>
-          <w:rFonts w:ascii="TH SarabunPSK" w:hAnsi="TH SarabunPSK" w:cs="TH SarabunPSK"/>
-          <w:u w:val="dotted"/>
-          <w:lang w:bidi="th-TH"/>
-        </w:rPr>
-        <w:t xml:space="preserve">     {</w:t>
-      </w:r>
-      <w:proofErr w:type="spellStart"/>
-      <w:r>
-        <w:rPr>
-          <w:rFonts w:ascii="TH SarabunPSK" w:hAnsi="TH SarabunPSK" w:cs="TH SarabunPSK"/>
-          <w:u w:val="dotted"/>
-        </w:rPr>
-        <w:t>studentSchool</w:t>
-      </w:r>
-      <w:proofErr w:type="spellEnd"/>
-      <w:r>
-        <w:rPr>
-          <w:rFonts w:ascii="TH SarabunPSK" w:hAnsi="TH SarabunPSK" w:cs="TH SarabunPSK"/>
-          <w:u w:val="dotted"/>
-          <w:lang w:bidi="th-TH"/>
-        </w:rPr>
-        <w:t>}</w:t>
-      </w:r>
-      <w:r>
-        <w:rPr>
-          <w:rFonts w:ascii="TH SarabunPSK" w:hAnsi="TH SarabunPSK" w:cs="TH SarabunPSK"/>
-          <w:u w:val="dotted"/>
-          <w:lang w:bidi="th-TH"/>
-        </w:rPr>
-        <w:tab/>
-      </w:r>
-      <w:r>
-        <w:rPr>
-          <w:rFonts w:ascii="TH SarabunPSK" w:hAnsi="TH SarabunPSK" w:cs="TH SarabunPSK" w:hint="cs"/>
-          <w:u w:val="dotted"/>
-          <w:cs/>
-          <w:lang w:bidi="th-TH"/>
-        </w:rPr>
-        <w:t xml:space="preserve">                    </w:t>
-      </w:r>
-      <w:r>
-        <w:rPr>
-          <w:rFonts w:ascii="TH SarabunPSK" w:hAnsi="TH SarabunPSK" w:cs="TH SarabunPSK" w:hint="cs"/>
-          <w:cs/>
+          <w:rFonts w:ascii="TH SarabunPSK" w:eastAsia="DilleniaUPCBold" w:hAnsi="TH SarabunPSK" w:cs="TH SarabunPSK" w:hint="cs"/>
+          <w:cs/>
+          <w:lang w:bidi="th-TH"/>
+        </w:rPr>
+        <w:t>สำนักวิชา/</w:t>
+      </w:r>
+      <w:r>
+        <w:rPr>
+          <w:rFonts w:ascii="TH SarabunPSK" w:eastAsia="DilleniaUPCBold" w:hAnsi="TH SarabunPSK" w:cs="TH SarabunPSK"/>
+          <w:lang w:bidi="th-TH"/>
+        </w:rPr>
+        <w:t>Institute of</w:t>
+      </w:r>
+      <w:r>
+        <w:rPr>
+          <w:rFonts w:ascii="TH SarabunPSK" w:eastAsia="DilleniaUPCBold" w:hAnsi="TH SarabunPSK" w:cs="TH SarabunPSK"/>
+          <w:u w:val="dotted"/>
           <w:lang w:bidi="th-TH"/>
         </w:rPr>
         <w:t xml:space="preserve"> </w:t>
       </w:r>
       <w:r>
         <w:rPr>
-          <w:rFonts w:ascii="TH SarabunPSK" w:hAnsi="TH SarabunPSK" w:cs="TH SarabunPSK" w:hint="cs"/>
-          <w:u w:val="dotted"/>
-          <w:cs/>
-          <w:lang w:bidi="th-TH"/>
-        </w:rPr>
-        <w:t xml:space="preserve">                                                     </w:t>
-      </w:r>
-      <w:r>
-        <w:rPr>
-          <w:rFonts w:ascii="TH SarabunPSK" w:hAnsi="TH SarabunPSK" w:cs="TH SarabunPSK" w:hint="cs"/>
-          <w:cs/>
-          <w:lang w:bidi="th-TH"/>
-        </w:rPr>
-        <w:t xml:space="preserve"> </w:t>
-      </w:r>
-      <w:r>
-        <w:rPr>
-          <w:rFonts w:ascii="TH SarabunPSK" w:eastAsia="DilleniaUPCBold" w:hAnsi="TH SarabunPSK" w:cs="TH SarabunPSK" w:hint="cs"/>
-          <w:cs/>
-          <w:lang w:bidi="th-TH"/>
-        </w:rPr>
-        <w:t>สำนักวิชา/</w:t>
-      </w:r>
-      <w:r>
-        <w:rPr>
           <w:rFonts w:ascii="TH SarabunPSK" w:eastAsia="DilleniaUPCBold" w:hAnsi="TH SarabunPSK" w:cs="TH SarabunPSK"/>
-          <w:lang w:bidi="th-TH"/>
-        </w:rPr>
-        <w:t>Institute of</w:t>
+          <w:u w:val="dotted"/>
+          <w:lang w:bidi="th-TH"/>
+        </w:rPr>
+        <w:t xml:space="preserve">    </w:t>
       </w:r>
       <w:r>
         <w:rPr>
@@ -1135,25 +1126,8 @@
           <w:u w:val="dotted"/>
           <w:lang w:bidi="th-TH"/>
         </w:rPr>
-        <w:t xml:space="preserve"> </w:t>
-      </w:r>
-      <w:r>
-        <w:rPr>
-          <w:rFonts w:ascii="TH SarabunPSK" w:eastAsia="DilleniaUPCBold" w:hAnsi="TH SarabunPSK" w:cs="TH SarabunPSK"/>
-          <w:u w:val="dotted"/>
-          <w:lang w:bidi="th-TH"/>
-        </w:rPr>
-        <w:t xml:space="preserve">    </w:t>
-      </w:r>
-      <w:r>
-        <w:rPr>
-          <w:rFonts w:ascii="TH SarabunPSK" w:eastAsia="DilleniaUPCBold" w:hAnsi="TH SarabunPSK" w:cs="TH SarabunPSK"/>
-          <w:u w:val="dotted"/>
-          <w:lang w:bidi="th-TH"/>
-        </w:rPr>
         <w:t>{</w:t>
       </w:r>
-      <w:proofErr w:type="spellStart"/>
       <w:r>
         <w:rPr>
           <w:rFonts w:ascii="TH SarabunPSK" w:hAnsi="TH SarabunPSK" w:cs="TH SarabunPSK"/>
@@ -1161,7 +1135,6 @@
         </w:rPr>
         <w:t>studentInstitute</w:t>
       </w:r>
-      <w:proofErr w:type="spellEnd"/>
       <w:r>
         <w:rPr>
           <w:rFonts w:ascii="TH SarabunPSK" w:eastAsia="DilleniaUPCBold" w:hAnsi="TH SarabunPSK" w:cs="TH SarabunPSK"/>
@@ -1260,26 +1233,16 @@
           <w:u w:val="dotted"/>
           <w:lang w:bidi="th-TH"/>
         </w:rPr>
-        <w:t xml:space="preserve">  {</w:t>
-      </w:r>
-      <w:proofErr w:type="spellStart"/>
+        <w:t xml:space="preserve">  {thesisT</w:t>
+      </w:r>
       <w:r>
         <w:rPr>
           <w:rFonts w:ascii="TH SarabunPSK" w:eastAsia="DilleniaUPCBold" w:hAnsi="TH SarabunPSK" w:cs="TH SarabunPSK"/>
           <w:u w:val="dotted"/>
           <w:lang w:bidi="th-TH"/>
         </w:rPr>
-        <w:t>thesisT</w:t>
-      </w:r>
-      <w:r>
-        <w:rPr>
-          <w:rFonts w:ascii="TH SarabunPSK" w:eastAsia="DilleniaUPCBold" w:hAnsi="TH SarabunPSK" w:cs="TH SarabunPSK"/>
-          <w:u w:val="dotted"/>
-          <w:lang w:bidi="th-TH"/>
-        </w:rPr>
         <w:t>H</w:t>
       </w:r>
-      <w:proofErr w:type="spellEnd"/>
       <w:r>
         <w:rPr>
           <w:rFonts w:ascii="TH SarabunPSK" w:eastAsia="DilleniaUPCBold" w:hAnsi="TH SarabunPSK" w:cs="TH SarabunPSK"/>
@@ -1385,26 +1348,16 @@
           <w:u w:val="dotted"/>
           <w:lang w:bidi="th-TH"/>
         </w:rPr>
-        <w:t xml:space="preserve">   {</w:t>
-      </w:r>
-      <w:proofErr w:type="spellStart"/>
+        <w:t xml:space="preserve">   {thesisE</w:t>
+      </w:r>
       <w:r>
         <w:rPr>
           <w:rFonts w:ascii="TH SarabunPSK" w:eastAsia="DilleniaUPCBold" w:hAnsi="TH SarabunPSK" w:cs="TH SarabunPSK"/>
           <w:u w:val="dotted"/>
           <w:lang w:bidi="th-TH"/>
         </w:rPr>
-        <w:t>thesisE</w:t>
-      </w:r>
-      <w:r>
-        <w:rPr>
-          <w:rFonts w:ascii="TH SarabunPSK" w:eastAsia="DilleniaUPCBold" w:hAnsi="TH SarabunPSK" w:cs="TH SarabunPSK"/>
-          <w:u w:val="dotted"/>
-          <w:lang w:bidi="th-TH"/>
-        </w:rPr>
         <w:t>N</w:t>
       </w:r>
-      <w:proofErr w:type="spellEnd"/>
       <w:r>
         <w:rPr>
           <w:rFonts w:ascii="TH SarabunPSK" w:eastAsia="DilleniaUPCBold" w:hAnsi="TH SarabunPSK" w:cs="TH SarabunPSK"/>
@@ -1537,16 +1490,7 @@
           <w:spacing w:val="-10"/>
           <w:lang w:bidi="th-TH"/>
         </w:rPr>
-        <w:t xml:space="preserve">This </w:t>
-      </w:r>
-      <w:proofErr w:type="gramStart"/>
-      <w:r>
-        <w:rPr>
-          <w:rFonts w:ascii="TH SarabunPSK" w:hAnsi="TH SarabunPSK" w:cs="TH SarabunPSK"/>
-          <w:spacing w:val="-10"/>
-          <w:lang w:bidi="th-TH"/>
-        </w:rPr>
-        <w:t>thesis</w:t>
+        <w:t>This thesis</w:t>
       </w:r>
       <w:r>
         <w:rPr>
@@ -1574,16 +1518,7 @@
           <w:spacing w:val="-10"/>
           <w:lang w:bidi="th-TH"/>
         </w:rPr>
-        <w:t>can</w:t>
-      </w:r>
-      <w:proofErr w:type="gramEnd"/>
-      <w:r>
-        <w:rPr>
-          <w:rFonts w:ascii="TH SarabunPSK" w:hAnsi="TH SarabunPSK" w:cs="TH SarabunPSK"/>
-          <w:spacing w:val="-10"/>
-          <w:lang w:bidi="th-TH"/>
-        </w:rPr>
-        <w:t xml:space="preserve"> be disclosed</w:t>
+        <w:t>can be disclosed</w:t>
       </w:r>
       <w:r>
         <w:rPr>
@@ -1866,25 +1801,7 @@
           <w:u w:val="dotted"/>
           <w:lang w:bidi="th-TH"/>
         </w:rPr>
-        <w:t xml:space="preserve">  {</w:t>
-      </w:r>
-      <w:proofErr w:type="spellStart"/>
-      <w:r>
-        <w:rPr>
-          <w:rFonts w:ascii="TH SarabunPSK" w:hAnsi="TH SarabunPSK" w:cs="TH SarabunPSK"/>
-          <w:u w:val="dotted"/>
-          <w:lang w:bidi="th-TH"/>
-        </w:rPr>
-        <w:t>examinationDate</w:t>
-      </w:r>
-      <w:proofErr w:type="spellEnd"/>
-      <w:r>
-        <w:rPr>
-          <w:rFonts w:ascii="TH SarabunPSK" w:hAnsi="TH SarabunPSK" w:cs="TH SarabunPSK"/>
-          <w:u w:val="dotted"/>
-          <w:lang w:bidi="th-TH"/>
-        </w:rPr>
-        <w:t>}</w:t>
+        <w:t xml:space="preserve">  {examinationDate}</w:t>
       </w:r>
       <w:r>
         <w:rPr>
@@ -2741,16 +2658,7 @@
           <w:u w:val="dotted"/>
           <w:lang w:bidi="th-TH"/>
         </w:rPr>
-        <w:t xml:space="preserve"> {</w:t>
-      </w:r>
-      <w:proofErr w:type="spellStart"/>
-      <w:r>
-        <w:rPr>
-          <w:rFonts w:ascii="TH SarabunPSK" w:hAnsi="TH SarabunPSK" w:cs="TH SarabunPSK"/>
-          <w:u w:val="dotted"/>
-          <w:lang w:bidi="th-TH"/>
-        </w:rPr>
-        <w:t>new</w:t>
+        <w:t xml:space="preserve"> {new</w:t>
       </w:r>
       <w:r>
         <w:rPr>
@@ -2768,7 +2676,6 @@
         </w:rPr>
         <w:t>H</w:t>
       </w:r>
-      <w:proofErr w:type="spellEnd"/>
       <w:r>
         <w:rPr>
           <w:rFonts w:ascii="TH SarabunPSK" w:hAnsi="TH SarabunPSK" w:cs="TH SarabunPSK"/>
@@ -2856,16 +2763,7 @@
           <w:u w:val="dotted"/>
           <w:lang w:bidi="th-TH"/>
         </w:rPr>
-        <w:t xml:space="preserve">  {</w:t>
-      </w:r>
-      <w:proofErr w:type="spellStart"/>
-      <w:r>
-        <w:rPr>
-          <w:rFonts w:ascii="TH SarabunPSK" w:hAnsi="TH SarabunPSK" w:cs="TH SarabunPSK"/>
-          <w:u w:val="dotted"/>
-          <w:lang w:bidi="th-TH"/>
-        </w:rPr>
-        <w:t>new</w:t>
+        <w:t xml:space="preserve">  {new</w:t>
       </w:r>
       <w:r>
         <w:rPr>
@@ -2883,7 +2781,6 @@
         </w:rPr>
         <w:t>N</w:t>
       </w:r>
-      <w:proofErr w:type="spellEnd"/>
       <w:r>
         <w:rPr>
           <w:rFonts w:ascii="TH SarabunPSK" w:hAnsi="TH SarabunPSK" w:cs="TH SarabunPSK"/>
@@ -3670,20 +3567,8 @@
                                 <w:cs/>
                                 <w:lang w:bidi="th-TH"/>
                               </w:rPr>
-                              <w:t>เม</w:t>
+                              <w:t>เมิ่อ</w:t>
                             </w:r>
-                            <w:proofErr w:type="spellStart"/>
-                            <w:r>
-                              <w:rPr>
-                                <w:rFonts w:ascii="TH SarabunPSK" w:hAnsi="TH SarabunPSK" w:cs="TH SarabunPSK" w:hint="cs"/>
-                                <w:sz w:val="24"/>
-                                <w:szCs w:val="24"/>
-                                <w:cs/>
-                                <w:lang w:bidi="th-TH"/>
-                              </w:rPr>
-                              <w:t>ิ่อ</w:t>
-                            </w:r>
-                            <w:proofErr w:type="spellEnd"/>
                             <w:r>
                               <w:rPr>
                                 <w:rFonts w:ascii="TH SarabunPSK" w:hAnsi="TH SarabunPSK" w:cs="TH SarabunPSK"/>
@@ -4177,7 +4062,6 @@
         </w:rPr>
         <w:t>{IMAGE image(</w:t>
       </w:r>
-      <w:proofErr w:type="spellStart"/>
       <w:r>
         <w:rPr>
           <w:rFonts w:ascii="TH SarabunPSK" w:hAnsi="TH SarabunPSK" w:cs="TH SarabunPSK"/>
@@ -4191,15 +4075,7 @@
           <w:rFonts w:ascii="TH SarabunPSK" w:eastAsia="TH SarabunPSK" w:hAnsi="TH SarabunPSK" w:cs="TH SarabunPSK"/>
           <w:u w:val="dotted"/>
         </w:rPr>
-        <w:t>SignUrl</w:t>
-      </w:r>
-      <w:proofErr w:type="spellEnd"/>
-      <w:r>
-        <w:rPr>
-          <w:rFonts w:ascii="TH SarabunPSK" w:eastAsia="TH SarabunPSK" w:hAnsi="TH SarabunPSK" w:cs="TH SarabunPSK"/>
-          <w:u w:val="dotted"/>
-        </w:rPr>
-        <w:t>)}</w:t>
+        <w:t>SignUrl)}</w:t>
       </w:r>
       <w:r>
         <w:rPr>
@@ -4307,18 +4183,18 @@
         <w:rPr>
           <w:rFonts w:ascii="TH SarabunPSK" w:hAnsi="TH SarabunPSK" w:cs="TH SarabunPSK"/>
           <w:u w:val="dotted"/>
-          <w:lang w:bidi="th-TH"/>
-        </w:rPr>
-        <w:t>{</w:t>
-      </w:r>
-      <w:proofErr w:type="spellStart"/>
-      <w:r>
-        <w:rPr>
-          <w:rFonts w:ascii="TH SarabunPSK" w:hAnsi="TH SarabunPSK" w:cs="TH SarabunPSK"/>
-          <w:u w:val="dotted"/>
-          <w:lang w:bidi="th-TH"/>
-        </w:rPr>
-        <w:t>headCom</w:t>
+          <w:cs/>
+          <w:lang w:bidi="th-TH"/>
+        </w:rPr>
+        <w:tab/>
+      </w:r>
+      <w:r>
+        <w:rPr>
+          <w:rFonts w:ascii="TH SarabunPSK" w:hAnsi="TH SarabunPSK" w:cs="TH SarabunPSK"/>
+          <w:u w:val="dotted"/>
+          <w:lang w:bidi="th-TH"/>
+        </w:rPr>
+        <w:t>{headCom</w:t>
       </w:r>
       <w:r>
         <w:rPr>
@@ -4327,7 +4203,6 @@
         </w:rPr>
         <w:t>Name</w:t>
       </w:r>
-      <w:proofErr w:type="spellEnd"/>
       <w:r>
         <w:rPr>
           <w:rFonts w:ascii="TH SarabunPSK" w:hAnsi="TH SarabunPSK" w:cs="TH SarabunPSK"/>
@@ -4335,6 +4210,15 @@
           <w:lang w:bidi="th-TH"/>
         </w:rPr>
         <w:t>}</w:t>
+      </w:r>
+      <w:r>
+        <w:rPr>
+          <w:rFonts w:ascii="TH SarabunPSK" w:hAnsi="TH SarabunPSK" w:cs="TH SarabunPSK"/>
+          <w:u w:val="dotted"/>
+          <w:cs/>
+          <w:lang w:bidi="th-TH"/>
+        </w:rPr>
+        <w:tab/>
       </w:r>
       <w:r>
         <w:rPr>
@@ -4456,7 +4340,6 @@
         </w:rPr>
         <w:t>{IMAGE image(</w:t>
       </w:r>
-      <w:proofErr w:type="spellStart"/>
       <w:r>
         <w:rPr>
           <w:rFonts w:ascii="TH SarabunPSK" w:hAnsi="TH SarabunPSK" w:cs="TH SarabunPSK"/>
@@ -4469,15 +4352,7 @@
           <w:rFonts w:ascii="TH SarabunPSK" w:eastAsia="TH SarabunPSK" w:hAnsi="TH SarabunPSK" w:cs="TH SarabunPSK"/>
           <w:u w:val="dotted"/>
         </w:rPr>
-        <w:t>SignUrl</w:t>
-      </w:r>
-      <w:proofErr w:type="spellEnd"/>
-      <w:r>
-        <w:rPr>
-          <w:rFonts w:ascii="TH SarabunPSK" w:eastAsia="TH SarabunPSK" w:hAnsi="TH SarabunPSK" w:cs="TH SarabunPSK"/>
-          <w:u w:val="dotted"/>
-        </w:rPr>
-        <w:t>)}</w:t>
+        <w:t>SignUrl)}</w:t>
       </w:r>
       <w:r>
         <w:rPr>
@@ -4561,11 +4436,19 @@
         <w:rPr>
           <w:rFonts w:ascii="TH SarabunPSK" w:hAnsi="TH SarabunPSK" w:cs="TH SarabunPSK"/>
           <w:u w:val="dotted"/>
+          <w:cs/>
+          <w:lang w:bidi="th-TH"/>
+        </w:rPr>
+        <w:tab/>
+      </w:r>
+      <w:r>
+        <w:rPr>
+          <w:rFonts w:ascii="TH SarabunPSK" w:hAnsi="TH SarabunPSK" w:cs="TH SarabunPSK"/>
+          <w:u w:val="dotted"/>
           <w:lang w:bidi="th-TH"/>
         </w:rPr>
         <w:t>{</w:t>
       </w:r>
-      <w:proofErr w:type="spellStart"/>
       <w:r>
         <w:rPr>
           <w:rFonts w:ascii="TH SarabunPSK" w:hAnsi="TH SarabunPSK" w:cs="TH SarabunPSK"/>
@@ -4580,7 +4463,6 @@
         </w:rPr>
         <w:t>Name</w:t>
       </w:r>
-      <w:proofErr w:type="spellEnd"/>
       <w:r>
         <w:rPr>
           <w:rFonts w:ascii="TH SarabunPSK" w:hAnsi="TH SarabunPSK" w:cs="TH SarabunPSK"/>
@@ -4588,6 +4470,15 @@
           <w:lang w:bidi="th-TH"/>
         </w:rPr>
         <w:t>}</w:t>
+      </w:r>
+      <w:r>
+        <w:rPr>
+          <w:rFonts w:ascii="TH SarabunPSK" w:hAnsi="TH SarabunPSK" w:cs="TH SarabunPSK"/>
+          <w:u w:val="dotted"/>
+          <w:cs/>
+          <w:lang w:bidi="th-TH"/>
+        </w:rPr>
+        <w:tab/>
       </w:r>
       <w:r>
         <w:rPr>
@@ -4710,31 +4601,14 @@
           <w:u w:val="dotted"/>
           <w:lang w:bidi="th-TH"/>
         </w:rPr>
-        <w:t>.</w:t>
-      </w:r>
-      <w:proofErr w:type="spellStart"/>
-      <w:r>
-        <w:rPr>
-          <w:rFonts w:ascii="TH SarabunPSK" w:hAnsi="TH SarabunPSK" w:cs="TH SarabunPSK"/>
-          <w:u w:val="dotted"/>
-          <w:lang w:bidi="th-TH"/>
-        </w:rPr>
-        <w:t>s</w:t>
+        <w:t>.s</w:t>
       </w:r>
       <w:r>
         <w:rPr>
           <w:rFonts w:ascii="TH SarabunPSK" w:eastAsia="TH SarabunPSK" w:hAnsi="TH SarabunPSK" w:cs="TH SarabunPSK"/>
           <w:u w:val="dotted"/>
         </w:rPr>
-        <w:t>ignUrl</w:t>
-      </w:r>
-      <w:proofErr w:type="spellEnd"/>
-      <w:r>
-        <w:rPr>
-          <w:rFonts w:ascii="TH SarabunPSK" w:eastAsia="TH SarabunPSK" w:hAnsi="TH SarabunPSK" w:cs="TH SarabunPSK"/>
-          <w:u w:val="dotted"/>
-        </w:rPr>
-        <w:t>)}</w:t>
+        <w:t>ignUrl)}</w:t>
       </w:r>
       <w:r>
         <w:rPr>
@@ -4820,9 +4694,27 @@
         <w:rPr>
           <w:rFonts w:ascii="TH SarabunPSK" w:hAnsi="TH SarabunPSK" w:cs="TH SarabunPSK"/>
           <w:u w:val="dotted"/>
+          <w:cs/>
+          <w:lang w:bidi="th-TH"/>
+        </w:rPr>
+        <w:tab/>
+      </w:r>
+      <w:r>
+        <w:rPr>
+          <w:rFonts w:ascii="TH SarabunPSK" w:hAnsi="TH SarabunPSK" w:cs="TH SarabunPSK"/>
+          <w:u w:val="dotted"/>
           <w:lang w:bidi="th-TH"/>
         </w:rPr>
         <w:t>{Committee[0].name}</w:t>
+      </w:r>
+      <w:r>
+        <w:rPr>
+          <w:rFonts w:ascii="TH SarabunPSK" w:hAnsi="TH SarabunPSK" w:cs="TH SarabunPSK"/>
+          <w:u w:val="dotted"/>
+          <w:cs/>
+          <w:lang w:bidi="th-TH"/>
+        </w:rPr>
+        <w:tab/>
       </w:r>
       <w:r>
         <w:rPr>
@@ -4951,7 +4843,6 @@
         </w:rPr>
         <w:t>].</w:t>
       </w:r>
-      <w:proofErr w:type="spellStart"/>
       <w:r>
         <w:rPr>
           <w:rFonts w:ascii="TH SarabunPSK" w:eastAsia="TH SarabunPSK" w:hAnsi="TH SarabunPSK" w:cs="TH SarabunPSK"/>
@@ -4964,15 +4855,7 @@
           <w:rFonts w:ascii="TH SarabunPSK" w:eastAsia="TH SarabunPSK" w:hAnsi="TH SarabunPSK" w:cs="TH SarabunPSK"/>
           <w:u w:val="dotted"/>
         </w:rPr>
-        <w:t>ignUrl</w:t>
-      </w:r>
-      <w:proofErr w:type="spellEnd"/>
-      <w:r>
-        <w:rPr>
-          <w:rFonts w:ascii="TH SarabunPSK" w:eastAsia="TH SarabunPSK" w:hAnsi="TH SarabunPSK" w:cs="TH SarabunPSK"/>
-          <w:u w:val="dotted"/>
-        </w:rPr>
-        <w:t>)}</w:t>
+        <w:t>ignUrl)}</w:t>
       </w:r>
       <w:r>
         <w:rPr>
@@ -5058,9 +4941,27 @@
         <w:rPr>
           <w:rFonts w:ascii="TH SarabunPSK" w:hAnsi="TH SarabunPSK" w:cs="TH SarabunPSK"/>
           <w:u w:val="dotted"/>
+          <w:cs/>
+          <w:lang w:bidi="th-TH"/>
+        </w:rPr>
+        <w:tab/>
+      </w:r>
+      <w:r>
+        <w:rPr>
+          <w:rFonts w:ascii="TH SarabunPSK" w:hAnsi="TH SarabunPSK" w:cs="TH SarabunPSK"/>
+          <w:u w:val="dotted"/>
           <w:lang w:bidi="th-TH"/>
         </w:rPr>
         <w:t>{Committee[1].name}</w:t>
+      </w:r>
+      <w:r>
+        <w:rPr>
+          <w:rFonts w:ascii="TH SarabunPSK" w:hAnsi="TH SarabunPSK" w:cs="TH SarabunPSK"/>
+          <w:u w:val="dotted"/>
+          <w:cs/>
+          <w:lang w:bidi="th-TH"/>
+        </w:rPr>
+        <w:tab/>
       </w:r>
       <w:r>
         <w:rPr>
@@ -5245,7 +5146,6 @@
         </w:rPr>
         <w:t>].</w:t>
       </w:r>
-      <w:proofErr w:type="spellStart"/>
       <w:r>
         <w:rPr>
           <w:rFonts w:ascii="TH SarabunPSK" w:eastAsia="TH SarabunPSK" w:hAnsi="TH SarabunPSK" w:cs="TH SarabunPSK"/>
@@ -5258,15 +5158,7 @@
           <w:rFonts w:ascii="TH SarabunPSK" w:eastAsia="TH SarabunPSK" w:hAnsi="TH SarabunPSK" w:cs="TH SarabunPSK"/>
           <w:u w:val="dotted"/>
         </w:rPr>
-        <w:t>ignUrl</w:t>
-      </w:r>
-      <w:proofErr w:type="spellEnd"/>
-      <w:r>
-        <w:rPr>
-          <w:rFonts w:ascii="TH SarabunPSK" w:eastAsia="TH SarabunPSK" w:hAnsi="TH SarabunPSK" w:cs="TH SarabunPSK"/>
-          <w:u w:val="dotted"/>
-        </w:rPr>
-        <w:t>)}</w:t>
+        <w:t>ignUrl)}</w:t>
       </w:r>
       <w:r>
         <w:rPr>
@@ -5352,9 +5244,27 @@
         <w:rPr>
           <w:rFonts w:ascii="TH SarabunPSK" w:hAnsi="TH SarabunPSK" w:cs="TH SarabunPSK"/>
           <w:u w:val="dotted"/>
+          <w:cs/>
+          <w:lang w:bidi="th-TH"/>
+        </w:rPr>
+        <w:tab/>
+      </w:r>
+      <w:r>
+        <w:rPr>
+          <w:rFonts w:ascii="TH SarabunPSK" w:hAnsi="TH SarabunPSK" w:cs="TH SarabunPSK"/>
+          <w:u w:val="dotted"/>
           <w:lang w:bidi="th-TH"/>
         </w:rPr>
         <w:t>{Committee[2].name}</w:t>
+      </w:r>
+      <w:r>
+        <w:rPr>
+          <w:rFonts w:ascii="TH SarabunPSK" w:hAnsi="TH SarabunPSK" w:cs="TH SarabunPSK"/>
+          <w:u w:val="dotted"/>
+          <w:cs/>
+          <w:lang w:bidi="th-TH"/>
+        </w:rPr>
+        <w:tab/>
       </w:r>
       <w:r>
         <w:rPr>
@@ -5613,7 +5523,6 @@
         </w:rPr>
         <w:t>{</w:t>
       </w:r>
-      <w:proofErr w:type="spellStart"/>
       <w:r>
         <w:rPr>
           <w:rFonts w:ascii="TH SarabunPSK" w:hAnsi="TH SarabunPSK" w:cs="TH SarabunPSK"/>
@@ -5621,7 +5530,6 @@
         </w:rPr>
         <w:t>meetingNo</w:t>
       </w:r>
-      <w:proofErr w:type="spellEnd"/>
       <w:r>
         <w:rPr>
           <w:rFonts w:ascii="TH SarabunPSK" w:hAnsi="TH SarabunPSK" w:cs="TH SarabunPSK"/>
@@ -5888,7 +5796,6 @@
         </w:rPr>
         <w:t>{</w:t>
       </w:r>
-      <w:proofErr w:type="spellStart"/>
       <w:r>
         <w:rPr>
           <w:rFonts w:ascii="TH SarabunPSK" w:hAnsi="TH SarabunPSK" w:cs="TH SarabunPSK"/>
@@ -5897,7 +5804,6 @@
         </w:rPr>
         <w:t>instituteCommitteeComment</w:t>
       </w:r>
-      <w:proofErr w:type="spellEnd"/>
       <w:r>
         <w:rPr>
           <w:rFonts w:ascii="TH SarabunPSK" w:hAnsi="TH SarabunPSK" w:cs="TH SarabunPSK"/>
@@ -6134,7 +6040,6 @@
         </w:rPr>
         <w:t>{IMAGE image(</w:t>
       </w:r>
-      <w:proofErr w:type="spellStart"/>
       <w:r>
         <w:rPr>
           <w:rFonts w:ascii="TH SarabunPSK" w:hAnsi="TH SarabunPSK" w:cs="TH SarabunPSK"/>
@@ -6148,15 +6053,7 @@
           <w:rFonts w:ascii="TH SarabunPSK" w:eastAsia="TH SarabunPSK" w:hAnsi="TH SarabunPSK" w:cs="TH SarabunPSK"/>
           <w:u w:val="dotted"/>
         </w:rPr>
-        <w:t>SignUrl</w:t>
-      </w:r>
-      <w:proofErr w:type="spellEnd"/>
-      <w:r>
-        <w:rPr>
-          <w:rFonts w:ascii="TH SarabunPSK" w:eastAsia="TH SarabunPSK" w:hAnsi="TH SarabunPSK" w:cs="TH SarabunPSK"/>
-          <w:u w:val="dotted"/>
-        </w:rPr>
-        <w:t>)}</w:t>
+        <w:t>SignUrl)}</w:t>
       </w:r>
     </w:p>
     <w:p>
@@ -6283,7 +6180,6 @@
         </w:rPr>
         <w:t>{</w:t>
       </w:r>
-      <w:proofErr w:type="spellStart"/>
       <w:r>
         <w:rPr>
           <w:rFonts w:ascii="TH SarabunPSK" w:hAnsi="TH SarabunPSK" w:cs="TH SarabunPSK"/>
@@ -6299,7 +6195,6 @@
         </w:rPr>
         <w:t>Name</w:t>
       </w:r>
-      <w:proofErr w:type="spellEnd"/>
       <w:r>
         <w:rPr>
           <w:rFonts w:ascii="TH SarabunPSK" w:hAnsi="TH SarabunPSK" w:cs="TH SarabunPSK"/>
@@ -6907,23 +6802,13 @@
         </w:rPr>
         <w:t>{</w:t>
       </w:r>
-      <w:proofErr w:type="spellStart"/>
-      <w:r>
-        <w:rPr>
-          <w:rFonts w:ascii="TH SarabunPSK" w:hAnsi="TH SarabunPSK" w:cs="TH SarabunPSK"/>
-          <w:u w:val="dotted"/>
-          <w:lang w:bidi="th-TH"/>
-        </w:rPr>
-        <w:t>dateInstituteComSign</w:t>
-      </w:r>
-      <w:proofErr w:type="spellEnd"/>
-      <w:r>
-        <w:rPr>
-          <w:rFonts w:ascii="TH SarabunPSK" w:hAnsi="TH SarabunPSK" w:cs="TH SarabunPSK"/>
-          <w:u w:val="dotted"/>
-          <w:lang w:bidi="th-TH"/>
-        </w:rPr>
-        <w:t>}</w:t>
+      <w:r>
+        <w:rPr>
+          <w:rFonts w:ascii="TH SarabunPSK" w:hAnsi="TH SarabunPSK" w:cs="TH SarabunPSK"/>
+          <w:u w:val="dotted"/>
+          <w:lang w:bidi="th-TH"/>
+        </w:rPr>
+        <w:t>dateInstituteComSign}</w:t>
       </w:r>
       <w:r>
         <w:rPr>

</xml_diff>